<commit_message>
stakeholder analysis onion model
</commit_message>
<xml_diff>
--- a/SRS/SRS.docx
+++ b/SRS/SRS.docx
@@ -209,7 +209,17 @@
           <w:color w:val="auto"/>
           <w:sz w:val="36"/>
         </w:rPr>
-        <w:t xml:space="preserve">Generalized </w:t>
+        <w:t>Generalize</w:t>
+      </w:r>
+      <w:bookmarkStart w:id="0" w:name="_GoBack"/>
+      <w:bookmarkEnd w:id="0"/>
+      <w:r>
+        <w:rPr>
+          <w:rFonts w:ascii="Times New Roman" w:hAnsi="Times New Roman" w:cs="Times New Roman"/>
+          <w:color w:val="auto"/>
+          <w:sz w:val="36"/>
+        </w:rPr>
+        <w:t xml:space="preserve">d </w:t>
       </w:r>
       <w:r>
         <w:rPr>
@@ -360,19 +370,8 @@
           <w:sz w:val="26"/>
           <w:szCs w:val="26"/>
         </w:rPr>
-        <w:t xml:space="preserve">Mr. Torin </w:t>
+        <w:t>Mr. Torin Wirasingha</w:t>
       </w:r>
-      <w:proofErr w:type="spellStart"/>
-      <w:r>
-        <w:rPr>
-          <w:rFonts w:ascii="Times New Roman" w:hAnsi="Times New Roman" w:cs="Times New Roman"/>
-          <w:color w:val="auto"/>
-          <w:sz w:val="26"/>
-          <w:szCs w:val="26"/>
-        </w:rPr>
-        <w:t>Wirasingha</w:t>
-      </w:r>
-      <w:proofErr w:type="spellEnd"/>
     </w:p>
     <w:p>
       <w:pPr>
@@ -843,8 +842,6 @@
               </w:rPr>
               <w:t>RICH PICTURE</w:t>
             </w:r>
-            <w:bookmarkStart w:id="0" w:name="_GoBack"/>
-            <w:bookmarkEnd w:id="0"/>
             <w:r>
               <w:rPr>
                 <w:noProof/>
@@ -4211,6 +4208,121 @@
           <w:szCs w:val="24"/>
         </w:rPr>
       </w:pPr>
+      <w:r>
+        <w:rPr>
+          <w:rFonts w:ascii="Times New Roman" w:hAnsi="Times New Roman" w:cs="Times New Roman"/>
+          <w:b/>
+          <w:noProof/>
+          <w:sz w:val="24"/>
+          <w:szCs w:val="24"/>
+        </w:rPr>
+        <w:drawing>
+          <wp:inline distT="0" distB="0" distL="0" distR="0" wp14:anchorId="347A093B" wp14:editId="6F5A6247">
+            <wp:extent cx="5932805" cy="5188585"/>
+            <wp:effectExtent l="0" t="0" r="0" b="0"/>
+            <wp:docPr id="4" name="Picture 4"/>
+            <wp:cNvGraphicFramePr>
+              <a:graphicFrameLocks xmlns:a="http://schemas.openxmlformats.org/drawingml/2006/main" noChangeAspect="1"/>
+            </wp:cNvGraphicFramePr>
+            <a:graphic xmlns:a="http://schemas.openxmlformats.org/drawingml/2006/main">
+              <a:graphicData uri="http://schemas.openxmlformats.org/drawingml/2006/picture">
+                <pic:pic xmlns:pic="http://schemas.openxmlformats.org/drawingml/2006/picture">
+                  <pic:nvPicPr>
+                    <pic:cNvPr id="0" name="Picture 3"/>
+                    <pic:cNvPicPr>
+                      <a:picLocks noChangeAspect="1" noChangeArrowheads="1"/>
+                    </pic:cNvPicPr>
+                  </pic:nvPicPr>
+                  <pic:blipFill>
+                    <a:blip r:embed="rId13">
+                      <a:extLst>
+                        <a:ext uri="{28A0092B-C50C-407E-A947-70E740481C1C}">
+                          <a14:useLocalDpi xmlns:a14="http://schemas.microsoft.com/office/drawing/2010/main" val="0"/>
+                        </a:ext>
+                      </a:extLst>
+                    </a:blip>
+                    <a:srcRect/>
+                    <a:stretch>
+                      <a:fillRect/>
+                    </a:stretch>
+                  </pic:blipFill>
+                  <pic:spPr bwMode="auto">
+                    <a:xfrm>
+                      <a:off x="0" y="0"/>
+                      <a:ext cx="5932805" cy="5188585"/>
+                    </a:xfrm>
+                    <a:prstGeom prst="rect">
+                      <a:avLst/>
+                    </a:prstGeom>
+                    <a:noFill/>
+                    <a:ln>
+                      <a:noFill/>
+                    </a:ln>
+                  </pic:spPr>
+                </pic:pic>
+              </a:graphicData>
+            </a:graphic>
+          </wp:inline>
+        </w:drawing>
+      </w:r>
+    </w:p>
+    <w:p>
+      <w:pPr>
+        <w:spacing w:line="360" w:lineRule="auto"/>
+        <w:jc w:val="center"/>
+        <w:rPr>
+          <w:rFonts w:ascii="Times New Roman" w:hAnsi="Times New Roman" w:cs="Times New Roman"/>
+          <w:sz w:val="24"/>
+          <w:szCs w:val="24"/>
+        </w:rPr>
+      </w:pPr>
+      <w:r>
+        <w:rPr>
+          <w:rFonts w:ascii="Times New Roman" w:hAnsi="Times New Roman" w:cs="Times New Roman"/>
+          <w:sz w:val="24"/>
+          <w:szCs w:val="24"/>
+        </w:rPr>
+        <w:t>Figure 2.1 – Rich Picture Diagram (</w:t>
+      </w:r>
+      <w:r>
+        <w:rPr>
+          <w:rFonts w:ascii="Times New Roman" w:hAnsi="Times New Roman" w:cs="Times New Roman"/>
+          <w:i/>
+          <w:sz w:val="24"/>
+          <w:szCs w:val="24"/>
+        </w:rPr>
+        <w:t>self-composed</w:t>
+      </w:r>
+      <w:r>
+        <w:rPr>
+          <w:rFonts w:ascii="Times New Roman" w:hAnsi="Times New Roman" w:cs="Times New Roman"/>
+          <w:sz w:val="24"/>
+          <w:szCs w:val="24"/>
+        </w:rPr>
+        <w:t>)</w:t>
+      </w:r>
+    </w:p>
+    <w:p>
+      <w:pPr>
+        <w:spacing w:line="360" w:lineRule="auto"/>
+        <w:rPr>
+          <w:rFonts w:ascii="Times New Roman" w:hAnsi="Times New Roman" w:cs="Times New Roman"/>
+          <w:b/>
+          <w:sz w:val="24"/>
+          <w:szCs w:val="24"/>
+        </w:rPr>
+      </w:pPr>
+    </w:p>
+    <w:p>
+      <w:pPr>
+        <w:spacing w:line="360" w:lineRule="auto"/>
+        <w:rPr>
+          <w:rFonts w:ascii="Times New Roman" w:hAnsi="Times New Roman" w:cs="Times New Roman"/>
+          <w:b/>
+          <w:sz w:val="24"/>
+          <w:szCs w:val="24"/>
+        </w:rPr>
+      </w:pPr>
     </w:p>
     <w:p>
       <w:pPr>
@@ -4230,17 +4342,121 @@
     <w:p>
       <w:pPr>
         <w:pStyle w:val="Heading2"/>
+        <w:spacing w:line="360" w:lineRule="auto"/>
       </w:pPr>
       <w:bookmarkStart w:id="7" w:name="_Toc118885396"/>
       <w:r>
+        <w:lastRenderedPageBreak/>
         <w:t>3.1 Stakeholder Onion Model</w:t>
       </w:r>
       <w:bookmarkEnd w:id="7"/>
     </w:p>
+    <w:p>
+      <w:pPr>
+        <w:jc w:val="center"/>
+        <w:rPr>
+          <w:rFonts w:ascii="Times New Roman" w:hAnsi="Times New Roman" w:cs="Times New Roman"/>
+          <w:sz w:val="24"/>
+          <w:szCs w:val="24"/>
+        </w:rPr>
+      </w:pPr>
+      <w:r>
+        <w:rPr>
+          <w:rFonts w:ascii="Times New Roman" w:hAnsi="Times New Roman" w:cs="Times New Roman"/>
+          <w:noProof/>
+          <w:sz w:val="24"/>
+          <w:szCs w:val="24"/>
+        </w:rPr>
+        <w:drawing>
+          <wp:inline distT="0" distB="0" distL="0" distR="0" wp14:anchorId="28F1A128" wp14:editId="18ABB94A">
+            <wp:extent cx="5932805" cy="5826760"/>
+            <wp:effectExtent l="0" t="0" r="0" b="2540"/>
+            <wp:docPr id="5" name="Picture 5"/>
+            <wp:cNvGraphicFramePr>
+              <a:graphicFrameLocks xmlns:a="http://schemas.openxmlformats.org/drawingml/2006/main" noChangeAspect="1"/>
+            </wp:cNvGraphicFramePr>
+            <a:graphic xmlns:a="http://schemas.openxmlformats.org/drawingml/2006/main">
+              <a:graphicData uri="http://schemas.openxmlformats.org/drawingml/2006/picture">
+                <pic:pic xmlns:pic="http://schemas.openxmlformats.org/drawingml/2006/picture">
+                  <pic:nvPicPr>
+                    <pic:cNvPr id="0" name="Picture 4"/>
+                    <pic:cNvPicPr>
+                      <a:picLocks noChangeAspect="1" noChangeArrowheads="1"/>
+                    </pic:cNvPicPr>
+                  </pic:nvPicPr>
+                  <pic:blipFill>
+                    <a:blip r:embed="rId14">
+                      <a:extLst>
+                        <a:ext uri="{28A0092B-C50C-407E-A947-70E740481C1C}">
+                          <a14:useLocalDpi xmlns:a14="http://schemas.microsoft.com/office/drawing/2010/main" val="0"/>
+                        </a:ext>
+                      </a:extLst>
+                    </a:blip>
+                    <a:srcRect/>
+                    <a:stretch>
+                      <a:fillRect/>
+                    </a:stretch>
+                  </pic:blipFill>
+                  <pic:spPr bwMode="auto">
+                    <a:xfrm>
+                      <a:off x="0" y="0"/>
+                      <a:ext cx="5932805" cy="5826760"/>
+                    </a:xfrm>
+                    <a:prstGeom prst="rect">
+                      <a:avLst/>
+                    </a:prstGeom>
+                    <a:noFill/>
+                    <a:ln>
+                      <a:noFill/>
+                    </a:ln>
+                  </pic:spPr>
+                </pic:pic>
+              </a:graphicData>
+            </a:graphic>
+          </wp:inline>
+        </w:drawing>
+      </w:r>
+    </w:p>
+    <w:p>
+      <w:pPr>
+        <w:jc w:val="center"/>
+        <w:rPr>
+          <w:rFonts w:ascii="Times New Roman" w:hAnsi="Times New Roman" w:cs="Times New Roman"/>
+          <w:sz w:val="24"/>
+          <w:szCs w:val="24"/>
+        </w:rPr>
+      </w:pPr>
+      <w:r>
+        <w:rPr>
+          <w:rFonts w:ascii="Times New Roman" w:hAnsi="Times New Roman" w:cs="Times New Roman"/>
+          <w:sz w:val="24"/>
+          <w:szCs w:val="24"/>
+        </w:rPr>
+        <w:t>Figure 3.1 – Stakeholder Onion Model (</w:t>
+      </w:r>
+      <w:r>
+        <w:rPr>
+          <w:rFonts w:ascii="Times New Roman" w:hAnsi="Times New Roman" w:cs="Times New Roman"/>
+          <w:i/>
+          <w:sz w:val="24"/>
+          <w:szCs w:val="24"/>
+        </w:rPr>
+        <w:t>self-composed</w:t>
+      </w:r>
+      <w:r>
+        <w:rPr>
+          <w:rFonts w:ascii="Times New Roman" w:hAnsi="Times New Roman" w:cs="Times New Roman"/>
+          <w:sz w:val="24"/>
+          <w:szCs w:val="24"/>
+        </w:rPr>
+        <w:t>)</w:t>
+      </w:r>
+    </w:p>
     <w:p/>
     <w:p>
       <w:pPr>
         <w:pStyle w:val="Heading2"/>
+        <w:spacing w:line="360" w:lineRule="auto"/>
       </w:pPr>
       <w:bookmarkStart w:id="8" w:name="_Toc118885397"/>
       <w:r>
@@ -4249,6 +4465,653 @@
       <w:bookmarkEnd w:id="8"/>
     </w:p>
     <w:p/>
+    <w:tbl>
+      <w:tblPr>
+        <w:tblStyle w:val="TableGrid"/>
+        <w:tblW w:w="0" w:type="auto"/>
+        <w:tblLook w:val="04A0" w:firstRow="1" w:lastRow="0" w:firstColumn="1" w:lastColumn="0" w:noHBand="0" w:noVBand="1"/>
+      </w:tblPr>
+      <w:tblGrid>
+        <w:gridCol w:w="1705"/>
+        <w:gridCol w:w="2430"/>
+        <w:gridCol w:w="5215"/>
+      </w:tblGrid>
+      <w:tr>
+        <w:tc>
+          <w:tcPr>
+            <w:tcW w:w="1705" w:type="dxa"/>
+          </w:tcPr>
+          <w:p>
+            <w:pPr>
+              <w:spacing w:line="360" w:lineRule="auto"/>
+              <w:rPr>
+                <w:rFonts w:ascii="Times New Roman" w:hAnsi="Times New Roman" w:cs="Times New Roman"/>
+                <w:b/>
+                <w:sz w:val="24"/>
+                <w:szCs w:val="24"/>
+              </w:rPr>
+            </w:pPr>
+            <w:r>
+              <w:rPr>
+                <w:rFonts w:ascii="Times New Roman" w:hAnsi="Times New Roman" w:cs="Times New Roman"/>
+                <w:b/>
+                <w:sz w:val="24"/>
+                <w:szCs w:val="24"/>
+              </w:rPr>
+              <w:t>Stakeholder</w:t>
+            </w:r>
+          </w:p>
+        </w:tc>
+        <w:tc>
+          <w:tcPr>
+            <w:tcW w:w="2430" w:type="dxa"/>
+          </w:tcPr>
+          <w:p>
+            <w:pPr>
+              <w:spacing w:line="360" w:lineRule="auto"/>
+              <w:rPr>
+                <w:rFonts w:ascii="Times New Roman" w:hAnsi="Times New Roman" w:cs="Times New Roman"/>
+                <w:b/>
+                <w:sz w:val="24"/>
+                <w:szCs w:val="24"/>
+              </w:rPr>
+            </w:pPr>
+            <w:r>
+              <w:rPr>
+                <w:rFonts w:ascii="Times New Roman" w:hAnsi="Times New Roman" w:cs="Times New Roman"/>
+                <w:b/>
+                <w:sz w:val="24"/>
+                <w:szCs w:val="24"/>
+              </w:rPr>
+              <w:t>Role</w:t>
+            </w:r>
+          </w:p>
+        </w:tc>
+        <w:tc>
+          <w:tcPr>
+            <w:tcW w:w="5215" w:type="dxa"/>
+          </w:tcPr>
+          <w:p>
+            <w:pPr>
+              <w:spacing w:line="360" w:lineRule="auto"/>
+              <w:rPr>
+                <w:rFonts w:ascii="Times New Roman" w:hAnsi="Times New Roman" w:cs="Times New Roman"/>
+                <w:b/>
+                <w:sz w:val="24"/>
+                <w:szCs w:val="24"/>
+              </w:rPr>
+            </w:pPr>
+            <w:r>
+              <w:rPr>
+                <w:rFonts w:ascii="Times New Roman" w:hAnsi="Times New Roman" w:cs="Times New Roman"/>
+                <w:b/>
+                <w:sz w:val="24"/>
+                <w:szCs w:val="24"/>
+              </w:rPr>
+              <w:t>Benefits/ Role Description</w:t>
+            </w:r>
+          </w:p>
+        </w:tc>
+      </w:tr>
+      <w:tr>
+        <w:trPr>
+          <w:trHeight w:val="235"/>
+        </w:trPr>
+        <w:tc>
+          <w:tcPr>
+            <w:tcW w:w="1705" w:type="dxa"/>
+          </w:tcPr>
+          <w:p>
+            <w:pPr>
+              <w:spacing w:line="360" w:lineRule="auto"/>
+              <w:jc w:val="both"/>
+              <w:rPr>
+                <w:rFonts w:ascii="Times New Roman" w:hAnsi="Times New Roman" w:cs="Times New Roman"/>
+                <w:sz w:val="24"/>
+                <w:szCs w:val="24"/>
+              </w:rPr>
+            </w:pPr>
+            <w:r>
+              <w:rPr>
+                <w:rFonts w:ascii="Times New Roman" w:hAnsi="Times New Roman" w:cs="Times New Roman"/>
+                <w:sz w:val="24"/>
+                <w:szCs w:val="24"/>
+              </w:rPr>
+              <w:t>Developer</w:t>
+            </w:r>
+          </w:p>
+        </w:tc>
+        <w:tc>
+          <w:tcPr>
+            <w:tcW w:w="2430" w:type="dxa"/>
+            <w:vMerge w:val="restart"/>
+          </w:tcPr>
+          <w:p>
+            <w:pPr>
+              <w:spacing w:line="360" w:lineRule="auto"/>
+              <w:jc w:val="both"/>
+              <w:rPr>
+                <w:rFonts w:ascii="Times New Roman" w:hAnsi="Times New Roman" w:cs="Times New Roman"/>
+                <w:sz w:val="24"/>
+                <w:szCs w:val="24"/>
+              </w:rPr>
+            </w:pPr>
+            <w:r>
+              <w:rPr>
+                <w:rFonts w:ascii="Times New Roman" w:hAnsi="Times New Roman" w:cs="Times New Roman"/>
+                <w:sz w:val="24"/>
+                <w:szCs w:val="24"/>
+              </w:rPr>
+              <w:t>Financial Contributor</w:t>
+            </w:r>
+          </w:p>
+        </w:tc>
+        <w:tc>
+          <w:tcPr>
+            <w:tcW w:w="5215" w:type="dxa"/>
+          </w:tcPr>
+          <w:p>
+            <w:pPr>
+              <w:spacing w:line="360" w:lineRule="auto"/>
+              <w:jc w:val="both"/>
+              <w:rPr>
+                <w:rFonts w:ascii="Times New Roman" w:hAnsi="Times New Roman" w:cs="Times New Roman"/>
+                <w:sz w:val="24"/>
+                <w:szCs w:val="24"/>
+              </w:rPr>
+            </w:pPr>
+            <w:r>
+              <w:rPr>
+                <w:rFonts w:ascii="Times New Roman" w:hAnsi="Times New Roman" w:cs="Times New Roman"/>
+                <w:sz w:val="24"/>
+                <w:szCs w:val="24"/>
+              </w:rPr>
+              <w:t>Works on developing the system</w:t>
+            </w:r>
+          </w:p>
+        </w:tc>
+      </w:tr>
+      <w:tr>
+        <w:trPr>
+          <w:trHeight w:val="234"/>
+        </w:trPr>
+        <w:tc>
+          <w:tcPr>
+            <w:tcW w:w="1705" w:type="dxa"/>
+          </w:tcPr>
+          <w:p>
+            <w:pPr>
+              <w:spacing w:line="360" w:lineRule="auto"/>
+              <w:jc w:val="both"/>
+              <w:rPr>
+                <w:rFonts w:ascii="Times New Roman" w:hAnsi="Times New Roman" w:cs="Times New Roman"/>
+                <w:sz w:val="24"/>
+                <w:szCs w:val="24"/>
+              </w:rPr>
+            </w:pPr>
+            <w:r>
+              <w:rPr>
+                <w:rFonts w:ascii="Times New Roman" w:hAnsi="Times New Roman" w:cs="Times New Roman"/>
+                <w:sz w:val="24"/>
+                <w:szCs w:val="24"/>
+              </w:rPr>
+              <w:lastRenderedPageBreak/>
+              <w:t>Sponsors</w:t>
+            </w:r>
+          </w:p>
+        </w:tc>
+        <w:tc>
+          <w:tcPr>
+            <w:tcW w:w="2430" w:type="dxa"/>
+            <w:vMerge/>
+          </w:tcPr>
+          <w:p>
+            <w:pPr>
+              <w:spacing w:line="360" w:lineRule="auto"/>
+              <w:jc w:val="both"/>
+              <w:rPr>
+                <w:rFonts w:ascii="Times New Roman" w:hAnsi="Times New Roman" w:cs="Times New Roman"/>
+                <w:sz w:val="24"/>
+                <w:szCs w:val="24"/>
+              </w:rPr>
+            </w:pPr>
+          </w:p>
+        </w:tc>
+        <w:tc>
+          <w:tcPr>
+            <w:tcW w:w="5215" w:type="dxa"/>
+          </w:tcPr>
+          <w:p>
+            <w:pPr>
+              <w:spacing w:line="360" w:lineRule="auto"/>
+              <w:jc w:val="both"/>
+              <w:rPr>
+                <w:rFonts w:ascii="Times New Roman" w:hAnsi="Times New Roman" w:cs="Times New Roman"/>
+                <w:sz w:val="24"/>
+                <w:szCs w:val="24"/>
+              </w:rPr>
+            </w:pPr>
+            <w:r>
+              <w:rPr>
+                <w:rFonts w:ascii="Times New Roman" w:hAnsi="Times New Roman" w:cs="Times New Roman"/>
+                <w:sz w:val="24"/>
+                <w:szCs w:val="24"/>
+              </w:rPr>
+              <w:t>Funds to market the system and allows developers to advance the system with time.</w:t>
+            </w:r>
+          </w:p>
+        </w:tc>
+      </w:tr>
+      <w:tr>
+        <w:trPr>
+          <w:trHeight w:val="118"/>
+        </w:trPr>
+        <w:tc>
+          <w:tcPr>
+            <w:tcW w:w="1705" w:type="dxa"/>
+          </w:tcPr>
+          <w:p>
+            <w:pPr>
+              <w:spacing w:line="360" w:lineRule="auto"/>
+              <w:jc w:val="both"/>
+              <w:rPr>
+                <w:rFonts w:ascii="Times New Roman" w:hAnsi="Times New Roman" w:cs="Times New Roman"/>
+                <w:sz w:val="24"/>
+                <w:szCs w:val="24"/>
+              </w:rPr>
+            </w:pPr>
+            <w:r>
+              <w:rPr>
+                <w:rFonts w:ascii="Times New Roman" w:hAnsi="Times New Roman" w:cs="Times New Roman"/>
+                <w:sz w:val="24"/>
+                <w:szCs w:val="24"/>
+              </w:rPr>
+              <w:t>Data Scientists</w:t>
+            </w:r>
+          </w:p>
+        </w:tc>
+        <w:tc>
+          <w:tcPr>
+            <w:tcW w:w="2430" w:type="dxa"/>
+            <w:vMerge w:val="restart"/>
+          </w:tcPr>
+          <w:p>
+            <w:pPr>
+              <w:spacing w:line="360" w:lineRule="auto"/>
+              <w:jc w:val="both"/>
+              <w:rPr>
+                <w:rFonts w:ascii="Times New Roman" w:hAnsi="Times New Roman" w:cs="Times New Roman"/>
+                <w:sz w:val="24"/>
+                <w:szCs w:val="24"/>
+              </w:rPr>
+            </w:pPr>
+            <w:r>
+              <w:rPr>
+                <w:rFonts w:ascii="Times New Roman" w:hAnsi="Times New Roman" w:cs="Times New Roman"/>
+                <w:sz w:val="24"/>
+                <w:szCs w:val="24"/>
+              </w:rPr>
+              <w:t>Quality Control Regulator</w:t>
+            </w:r>
+          </w:p>
+        </w:tc>
+        <w:tc>
+          <w:tcPr>
+            <w:tcW w:w="5215" w:type="dxa"/>
+          </w:tcPr>
+          <w:p>
+            <w:pPr>
+              <w:spacing w:line="360" w:lineRule="auto"/>
+              <w:jc w:val="both"/>
+              <w:rPr>
+                <w:rFonts w:ascii="Times New Roman" w:hAnsi="Times New Roman" w:cs="Times New Roman"/>
+                <w:sz w:val="24"/>
+                <w:szCs w:val="24"/>
+              </w:rPr>
+            </w:pPr>
+            <w:r>
+              <w:rPr>
+                <w:rFonts w:ascii="Times New Roman" w:hAnsi="Times New Roman" w:cs="Times New Roman"/>
+                <w:sz w:val="24"/>
+                <w:szCs w:val="24"/>
+              </w:rPr>
+              <w:t>Provides performance enhancements for the models and algorithms used in data science.</w:t>
+            </w:r>
+          </w:p>
+        </w:tc>
+      </w:tr>
+      <w:tr>
+        <w:trPr>
+          <w:trHeight w:val="117"/>
+        </w:trPr>
+        <w:tc>
+          <w:tcPr>
+            <w:tcW w:w="1705" w:type="dxa"/>
+          </w:tcPr>
+          <w:p>
+            <w:pPr>
+              <w:spacing w:line="360" w:lineRule="auto"/>
+              <w:jc w:val="both"/>
+              <w:rPr>
+                <w:rFonts w:ascii="Times New Roman" w:hAnsi="Times New Roman" w:cs="Times New Roman"/>
+                <w:sz w:val="24"/>
+                <w:szCs w:val="24"/>
+              </w:rPr>
+            </w:pPr>
+            <w:r>
+              <w:rPr>
+                <w:rFonts w:ascii="Times New Roman" w:hAnsi="Times New Roman" w:cs="Times New Roman"/>
+                <w:sz w:val="24"/>
+                <w:szCs w:val="24"/>
+              </w:rPr>
+              <w:t>Data Engineers</w:t>
+            </w:r>
+          </w:p>
+        </w:tc>
+        <w:tc>
+          <w:tcPr>
+            <w:tcW w:w="2430" w:type="dxa"/>
+            <w:vMerge/>
+          </w:tcPr>
+          <w:p>
+            <w:pPr>
+              <w:spacing w:line="360" w:lineRule="auto"/>
+              <w:jc w:val="both"/>
+              <w:rPr>
+                <w:rFonts w:ascii="Times New Roman" w:hAnsi="Times New Roman" w:cs="Times New Roman"/>
+                <w:sz w:val="24"/>
+                <w:szCs w:val="24"/>
+              </w:rPr>
+            </w:pPr>
+          </w:p>
+        </w:tc>
+        <w:tc>
+          <w:tcPr>
+            <w:tcW w:w="5215" w:type="dxa"/>
+          </w:tcPr>
+          <w:p>
+            <w:pPr>
+              <w:spacing w:line="360" w:lineRule="auto"/>
+              <w:jc w:val="both"/>
+              <w:rPr>
+                <w:rFonts w:ascii="Times New Roman" w:hAnsi="Times New Roman" w:cs="Times New Roman"/>
+                <w:sz w:val="24"/>
+                <w:szCs w:val="24"/>
+              </w:rPr>
+            </w:pPr>
+            <w:r>
+              <w:rPr>
+                <w:rFonts w:ascii="Times New Roman" w:hAnsi="Times New Roman" w:cs="Times New Roman"/>
+                <w:sz w:val="24"/>
+                <w:szCs w:val="24"/>
+              </w:rPr>
+              <w:t>Gives guidance on potential data that may be used to generate the best suggestions possible.</w:t>
+            </w:r>
+          </w:p>
+        </w:tc>
+      </w:tr>
+      <w:tr>
+        <w:trPr>
+          <w:trHeight w:val="117"/>
+        </w:trPr>
+        <w:tc>
+          <w:tcPr>
+            <w:tcW w:w="1705" w:type="dxa"/>
+          </w:tcPr>
+          <w:p>
+            <w:pPr>
+              <w:spacing w:line="360" w:lineRule="auto"/>
+              <w:jc w:val="both"/>
+              <w:rPr>
+                <w:rFonts w:ascii="Times New Roman" w:hAnsi="Times New Roman" w:cs="Times New Roman"/>
+                <w:sz w:val="24"/>
+                <w:szCs w:val="24"/>
+              </w:rPr>
+            </w:pPr>
+            <w:r>
+              <w:rPr>
+                <w:rFonts w:ascii="Times New Roman" w:hAnsi="Times New Roman" w:cs="Times New Roman"/>
+                <w:sz w:val="24"/>
+                <w:szCs w:val="24"/>
+              </w:rPr>
+              <w:t>AI Researchers</w:t>
+            </w:r>
+          </w:p>
+        </w:tc>
+        <w:tc>
+          <w:tcPr>
+            <w:tcW w:w="2430" w:type="dxa"/>
+            <w:vMerge/>
+          </w:tcPr>
+          <w:p>
+            <w:pPr>
+              <w:spacing w:line="360" w:lineRule="auto"/>
+              <w:jc w:val="both"/>
+              <w:rPr>
+                <w:rFonts w:ascii="Times New Roman" w:hAnsi="Times New Roman" w:cs="Times New Roman"/>
+                <w:sz w:val="24"/>
+                <w:szCs w:val="24"/>
+              </w:rPr>
+            </w:pPr>
+          </w:p>
+        </w:tc>
+        <w:tc>
+          <w:tcPr>
+            <w:tcW w:w="5215" w:type="dxa"/>
+          </w:tcPr>
+          <w:p>
+            <w:pPr>
+              <w:spacing w:line="360" w:lineRule="auto"/>
+              <w:jc w:val="both"/>
+              <w:rPr>
+                <w:rFonts w:ascii="Times New Roman" w:hAnsi="Times New Roman" w:cs="Times New Roman"/>
+                <w:sz w:val="24"/>
+                <w:szCs w:val="24"/>
+              </w:rPr>
+            </w:pPr>
+            <w:r>
+              <w:rPr>
+                <w:rFonts w:ascii="Times New Roman" w:hAnsi="Times New Roman" w:cs="Times New Roman"/>
+                <w:sz w:val="24"/>
+                <w:szCs w:val="24"/>
+              </w:rPr>
+              <w:t>Conduct research in the specified area to enhance and implement reliable text summarizing models.</w:t>
+            </w:r>
+          </w:p>
+        </w:tc>
+      </w:tr>
+      <w:tr>
+        <w:trPr>
+          <w:trHeight w:val="117"/>
+        </w:trPr>
+        <w:tc>
+          <w:tcPr>
+            <w:tcW w:w="1705" w:type="dxa"/>
+          </w:tcPr>
+          <w:p>
+            <w:pPr>
+              <w:spacing w:line="360" w:lineRule="auto"/>
+              <w:jc w:val="both"/>
+              <w:rPr>
+                <w:rFonts w:ascii="Times New Roman" w:hAnsi="Times New Roman" w:cs="Times New Roman"/>
+                <w:sz w:val="24"/>
+                <w:szCs w:val="24"/>
+              </w:rPr>
+            </w:pPr>
+            <w:r>
+              <w:rPr>
+                <w:rFonts w:ascii="Times New Roman" w:hAnsi="Times New Roman" w:cs="Times New Roman"/>
+                <w:sz w:val="24"/>
+                <w:szCs w:val="24"/>
+              </w:rPr>
+              <w:t>NLP Experts</w:t>
+            </w:r>
+          </w:p>
+        </w:tc>
+        <w:tc>
+          <w:tcPr>
+            <w:tcW w:w="2430" w:type="dxa"/>
+            <w:vMerge/>
+          </w:tcPr>
+          <w:p>
+            <w:pPr>
+              <w:spacing w:line="360" w:lineRule="auto"/>
+              <w:jc w:val="both"/>
+              <w:rPr>
+                <w:rFonts w:ascii="Times New Roman" w:hAnsi="Times New Roman" w:cs="Times New Roman"/>
+                <w:sz w:val="24"/>
+                <w:szCs w:val="24"/>
+              </w:rPr>
+            </w:pPr>
+          </w:p>
+        </w:tc>
+        <w:tc>
+          <w:tcPr>
+            <w:tcW w:w="5215" w:type="dxa"/>
+          </w:tcPr>
+          <w:p>
+            <w:pPr>
+              <w:spacing w:line="360" w:lineRule="auto"/>
+              <w:jc w:val="both"/>
+              <w:rPr>
+                <w:rFonts w:ascii="Times New Roman" w:hAnsi="Times New Roman" w:cs="Times New Roman"/>
+                <w:sz w:val="24"/>
+                <w:szCs w:val="24"/>
+              </w:rPr>
+            </w:pPr>
+            <w:r>
+              <w:rPr>
+                <w:rFonts w:ascii="Times New Roman" w:hAnsi="Times New Roman" w:cs="Times New Roman"/>
+                <w:sz w:val="24"/>
+                <w:szCs w:val="24"/>
+              </w:rPr>
+              <w:t>Offers specialized guidance and insights on the field</w:t>
+            </w:r>
+          </w:p>
+          <w:p>
+            <w:pPr>
+              <w:spacing w:line="360" w:lineRule="auto"/>
+              <w:jc w:val="both"/>
+              <w:rPr>
+                <w:rFonts w:ascii="Times New Roman" w:hAnsi="Times New Roman" w:cs="Times New Roman"/>
+                <w:sz w:val="24"/>
+                <w:szCs w:val="24"/>
+              </w:rPr>
+            </w:pPr>
+            <w:r>
+              <w:rPr>
+                <w:rFonts w:ascii="Times New Roman" w:hAnsi="Times New Roman" w:cs="Times New Roman"/>
+                <w:sz w:val="24"/>
+                <w:szCs w:val="24"/>
+              </w:rPr>
+              <w:t>knowledge, to enhance the functionality of the system.</w:t>
+            </w:r>
+          </w:p>
+        </w:tc>
+      </w:tr>
+      <w:tr>
+        <w:tc>
+          <w:tcPr>
+            <w:tcW w:w="1705" w:type="dxa"/>
+          </w:tcPr>
+          <w:p>
+            <w:pPr>
+              <w:spacing w:line="360" w:lineRule="auto"/>
+              <w:jc w:val="both"/>
+              <w:rPr>
+                <w:rFonts w:ascii="Times New Roman" w:hAnsi="Times New Roman" w:cs="Times New Roman"/>
+                <w:sz w:val="24"/>
+                <w:szCs w:val="24"/>
+              </w:rPr>
+            </w:pPr>
+          </w:p>
+        </w:tc>
+        <w:tc>
+          <w:tcPr>
+            <w:tcW w:w="2430" w:type="dxa"/>
+          </w:tcPr>
+          <w:p>
+            <w:pPr>
+              <w:spacing w:line="360" w:lineRule="auto"/>
+              <w:jc w:val="both"/>
+              <w:rPr>
+                <w:rFonts w:ascii="Times New Roman" w:hAnsi="Times New Roman" w:cs="Times New Roman"/>
+                <w:sz w:val="24"/>
+                <w:szCs w:val="24"/>
+              </w:rPr>
+            </w:pPr>
+          </w:p>
+        </w:tc>
+        <w:tc>
+          <w:tcPr>
+            <w:tcW w:w="5215" w:type="dxa"/>
+          </w:tcPr>
+          <w:p>
+            <w:pPr>
+              <w:spacing w:line="360" w:lineRule="auto"/>
+              <w:jc w:val="both"/>
+              <w:rPr>
+                <w:rFonts w:ascii="Times New Roman" w:hAnsi="Times New Roman" w:cs="Times New Roman"/>
+                <w:sz w:val="24"/>
+                <w:szCs w:val="24"/>
+              </w:rPr>
+            </w:pPr>
+          </w:p>
+        </w:tc>
+      </w:tr>
+      <w:tr>
+        <w:tc>
+          <w:tcPr>
+            <w:tcW w:w="1705" w:type="dxa"/>
+          </w:tcPr>
+          <w:p>
+            <w:pPr>
+              <w:spacing w:line="360" w:lineRule="auto"/>
+              <w:jc w:val="both"/>
+              <w:rPr>
+                <w:rFonts w:ascii="Times New Roman" w:hAnsi="Times New Roman" w:cs="Times New Roman"/>
+                <w:sz w:val="24"/>
+                <w:szCs w:val="24"/>
+              </w:rPr>
+            </w:pPr>
+          </w:p>
+        </w:tc>
+        <w:tc>
+          <w:tcPr>
+            <w:tcW w:w="2430" w:type="dxa"/>
+          </w:tcPr>
+          <w:p>
+            <w:pPr>
+              <w:spacing w:line="360" w:lineRule="auto"/>
+              <w:jc w:val="both"/>
+              <w:rPr>
+                <w:rFonts w:ascii="Times New Roman" w:hAnsi="Times New Roman" w:cs="Times New Roman"/>
+                <w:sz w:val="24"/>
+                <w:szCs w:val="24"/>
+              </w:rPr>
+            </w:pPr>
+          </w:p>
+        </w:tc>
+        <w:tc>
+          <w:tcPr>
+            <w:tcW w:w="5215" w:type="dxa"/>
+          </w:tcPr>
+          <w:p>
+            <w:pPr>
+              <w:spacing w:line="360" w:lineRule="auto"/>
+              <w:jc w:val="both"/>
+              <w:rPr>
+                <w:rFonts w:ascii="Times New Roman" w:hAnsi="Times New Roman" w:cs="Times New Roman"/>
+                <w:sz w:val="24"/>
+                <w:szCs w:val="24"/>
+              </w:rPr>
+            </w:pPr>
+          </w:p>
+        </w:tc>
+      </w:tr>
+    </w:tbl>
+    <w:p/>
+    <w:p/>
     <w:p>
       <w:pPr>
         <w:pStyle w:val="Heading1"/>
@@ -4338,6 +5201,7 @@
       </w:pPr>
       <w:bookmarkStart w:id="15" w:name="_Toc118885404"/>
       <w:r>
+        <w:lastRenderedPageBreak/>
         <w:t>C</w:t>
       </w:r>
       <w:r>
@@ -4357,7 +5221,6 @@
       </w:pPr>
       <w:bookmarkStart w:id="16" w:name="_Toc118885405"/>
       <w:r>
-        <w:lastRenderedPageBreak/>
         <w:t>USE CASE DIAGRAM</w:t>
       </w:r>
       <w:bookmarkEnd w:id="16"/>
@@ -4430,9 +5293,9 @@
           <w:numId w:val="15"/>
         </w:numPr>
         <w:sectPr>
-          <w:headerReference w:type="default" r:id="rId13"/>
-          <w:headerReference w:type="first" r:id="rId14"/>
-          <w:footerReference w:type="first" r:id="rId15"/>
+          <w:headerReference w:type="default" r:id="rId15"/>
+          <w:headerReference w:type="first" r:id="rId16"/>
+          <w:footerReference w:type="first" r:id="rId17"/>
           <w:pgSz w:w="12240" w:h="15840"/>
           <w:pgMar w:top="1440" w:right="1440" w:bottom="1440" w:left="1440" w:header="720" w:footer="720" w:gutter="0"/>
           <w:pgNumType w:start="1"/>
@@ -4677,15 +5540,15 @@
           <w:szCs w:val="24"/>
         </w:rPr>
       </w:pPr>
-      <w:bookmarkStart w:id="23" w:name="ConceptMap"/>
-      <w:bookmarkStart w:id="24" w:name="_Toc118885412"/>
+      <w:bookmarkStart w:id="23" w:name="_Toc118885412"/>
+      <w:bookmarkStart w:id="24" w:name="ConceptMap"/>
       <w:r>
         <w:lastRenderedPageBreak/>
         <w:t>APPENDIX A – CONCEPT MAP</w:t>
       </w:r>
-      <w:bookmarkEnd w:id="24"/>
-    </w:p>
-    <w:bookmarkEnd w:id="23"/>
+      <w:bookmarkEnd w:id="23"/>
+    </w:p>
+    <w:bookmarkEnd w:id="24"/>
     <w:p/>
     <w:p/>
     <w:sectPr>
@@ -8822,7 +9685,7 @@
 </file>
 
 <file path=customXml/itemProps1.xml><?xml version="1.0" encoding="utf-8"?>
-<ds:datastoreItem xmlns:ds="http://schemas.openxmlformats.org/officeDocument/2006/customXml" ds:itemID="{7E4C1C0C-2E3A-42A7-A0AA-EF6E7B5377FE}">
+<ds:datastoreItem xmlns:ds="http://schemas.openxmlformats.org/officeDocument/2006/customXml" ds:itemID="{C4FB8B0F-1727-4C02-BCC7-6BA46467BEE4}">
   <ds:schemaRefs>
     <ds:schemaRef ds:uri="http://schemas.openxmlformats.org/officeDocument/2006/bibliography"/>
   </ds:schemaRefs>

</xml_diff>